<commit_message>
NSourceControlHelper - add TUI interface
</commit_message>
<xml_diff>
--- a/Doc/SWE/StructuringProjectArchitecture.docx
+++ b/Doc/SWE/StructuringProjectArchitecture.docx
@@ -1,6 +1,6 @@
 
 <file path=word/document.xml><?xml version="1.0" encoding="utf-8"?>
-<w:document xmlns:wpc="http://schemas.microsoft.com/office/word/2010/wordprocessingCanvas" xmlns:cx="http://schemas.microsoft.com/office/drawing/2014/chartex" xmlns:cx1="http://schemas.microsoft.com/office/drawing/2015/9/8/chartex" xmlns:cx2="http://schemas.microsoft.com/office/drawing/2015/10/21/chartex" xmlns:cx3="http://schemas.microsoft.com/office/drawing/2016/5/9/chartex" xmlns:cx4="http://schemas.microsoft.com/office/drawing/2016/5/10/chartex" xmlns:cx5="http://schemas.microsoft.com/office/drawing/2016/5/11/chartex" xmlns:cx6="http://schemas.microsoft.com/office/drawing/2016/5/12/chartex" xmlns:cx7="http://schemas.microsoft.com/office/drawing/2016/5/13/chartex" xmlns:cx8="http://schemas.microsoft.com/office/drawing/2016/5/14/chartex" xmlns:mc="http://schemas.openxmlformats.org/markup-compatibility/2006" xmlns:aink="http://schemas.microsoft.com/office/drawing/2016/ink" xmlns:am3d="http://schemas.microsoft.com/office/drawing/2017/model3d" xmlns:o="urn:schemas-microsoft-com:office:office" xmlns:oel="http://schemas.microsoft.com/office/2019/extlst" xmlns:r="http://schemas.openxmlformats.org/officeDocument/2006/relationships" xmlns:m="http://schemas.openxmlformats.org/officeDocument/2006/math" xmlns:v="urn:schemas-microsoft-com:vml" xmlns:wp14="http://schemas.microsoft.com/office/word/2010/wordprocessingDrawing" xmlns:wp="http://schemas.openxmlformats.org/drawingml/2006/wordprocessingDrawing" xmlns:w10="urn:schemas-microsoft-com:office:word" xmlns:w="http://schemas.openxmlformats.org/wordprocessingml/2006/main" xmlns:w14="http://schemas.microsoft.com/office/word/2010/wordml" xmlns:w15="http://schemas.microsoft.com/office/word/2012/wordml" xmlns:w16cex="http://schemas.microsoft.com/office/word/2018/wordml/cex" xmlns:w16cid="http://schemas.microsoft.com/office/word/2016/wordml/cid" xmlns:w16="http://schemas.microsoft.com/office/word/2018/wordml" xmlns:w16sdtdh="http://schemas.microsoft.com/office/word/2020/wordml/sdtdatahash" xmlns:w16se="http://schemas.microsoft.com/office/word/2015/wordml/symex" xmlns:wpg="http://schemas.microsoft.com/office/word/2010/wordprocessingGroup" xmlns:wpi="http://schemas.microsoft.com/office/word/2010/wordprocessingInk" xmlns:wne="http://schemas.microsoft.com/office/word/2006/wordml" xmlns:wps="http://schemas.microsoft.com/office/word/2010/wordprocessingShape" mc:Ignorable="w14 w15 w16se w16cid w16 w16cex w16sdtdh wp14">
+<w:document xmlns:wpc="http://schemas.microsoft.com/office/word/2010/wordprocessingCanvas" xmlns:cx="http://schemas.microsoft.com/office/drawing/2014/chartex" xmlns:cx1="http://schemas.microsoft.com/office/drawing/2015/9/8/chartex" xmlns:cx2="http://schemas.microsoft.com/office/drawing/2015/10/21/chartex" xmlns:cx3="http://schemas.microsoft.com/office/drawing/2016/5/9/chartex" xmlns:cx4="http://schemas.microsoft.com/office/drawing/2016/5/10/chartex" xmlns:cx5="http://schemas.microsoft.com/office/drawing/2016/5/11/chartex" xmlns:cx6="http://schemas.microsoft.com/office/drawing/2016/5/12/chartex" xmlns:cx7="http://schemas.microsoft.com/office/drawing/2016/5/13/chartex" xmlns:cx8="http://schemas.microsoft.com/office/drawing/2016/5/14/chartex" xmlns:mc="http://schemas.openxmlformats.org/markup-compatibility/2006" xmlns:aink="http://schemas.microsoft.com/office/drawing/2016/ink" xmlns:am3d="http://schemas.microsoft.com/office/drawing/2017/model3d" xmlns:o="urn:schemas-microsoft-com:office:office" xmlns:oel="http://schemas.microsoft.com/office/2019/extlst" xmlns:r="http://schemas.openxmlformats.org/officeDocument/2006/relationships" xmlns:m="http://schemas.openxmlformats.org/officeDocument/2006/math" xmlns:v="urn:schemas-microsoft-com:vml" xmlns:wp14="http://schemas.microsoft.com/office/word/2010/wordprocessingDrawing" xmlns:wp="http://schemas.openxmlformats.org/drawingml/2006/wordprocessingDrawing" xmlns:w10="urn:schemas-microsoft-com:office:word" xmlns:w="http://schemas.openxmlformats.org/wordprocessingml/2006/main" xmlns:w14="http://schemas.microsoft.com/office/word/2010/wordml" xmlns:w15="http://schemas.microsoft.com/office/word/2012/wordml" xmlns:w16cex="http://schemas.microsoft.com/office/word/2018/wordml/cex" xmlns:w16cid="http://schemas.microsoft.com/office/word/2016/wordml/cid" xmlns:w16="http://schemas.microsoft.com/office/word/2018/wordml" xmlns:w16du="http://schemas.microsoft.com/office/word/2023/wordml/word16du" xmlns:w16sdtdh="http://schemas.microsoft.com/office/word/2020/wordml/sdtdatahash" xmlns:w16se="http://schemas.microsoft.com/office/word/2015/wordml/symex" xmlns:wpg="http://schemas.microsoft.com/office/word/2010/wordprocessingGroup" xmlns:wpi="http://schemas.microsoft.com/office/word/2010/wordprocessingInk" xmlns:wne="http://schemas.microsoft.com/office/word/2006/wordml" xmlns:wps="http://schemas.microsoft.com/office/word/2010/wordprocessingShape" mc:Ignorable="w14 w15 w16se w16cid w16 w16cex w16sdtdh w16du wp14">
   <w:body>
     <w:sdt>
       <w:sdtPr>
@@ -1213,6 +1213,12 @@
     <w:p/>
     <w:sdt>
       <w:sdtPr>
+        <w:rPr>
+          <w:rFonts w:asciiTheme="minorHAnsi" w:eastAsiaTheme="minorHAnsi" w:hAnsiTheme="minorHAnsi" w:cstheme="minorBidi"/>
+          <w:color w:val="auto"/>
+          <w:sz w:val="22"/>
+          <w:szCs w:val="22"/>
+        </w:rPr>
         <w:id w:val="1049115420"/>
         <w:docPartObj>
           <w:docPartGallery w:val="Table of Contents"/>
@@ -1221,13 +1227,9 @@
       </w:sdtPr>
       <w:sdtEndPr>
         <w:rPr>
-          <w:rFonts w:asciiTheme="minorHAnsi" w:eastAsiaTheme="minorHAnsi" w:hAnsiTheme="minorHAnsi" w:cstheme="minorBidi"/>
           <w:b/>
           <w:bCs/>
           <w:noProof/>
-          <w:color w:val="auto"/>
-          <w:sz w:val="22"/>
-          <w:szCs w:val="22"/>
         </w:rPr>
       </w:sdtEndPr>
       <w:sdtContent>
@@ -1656,8 +1658,13 @@
         <w:pStyle w:val="HeadingNumber1"/>
       </w:pPr>
       <w:r>
-        <w:t>Analyze + Design</w:t>
+        <w:t xml:space="preserve">Analyze + </w:t>
       </w:r>
+      <w:proofErr w:type="gramStart"/>
+      <w:r>
+        <w:t>Design</w:t>
+      </w:r>
+      <w:proofErr w:type="gramEnd"/>
     </w:p>
     <w:p>
       <w:pPr>
@@ -1743,6 +1750,18 @@
         </w:numPr>
       </w:pPr>
       <w:r>
+        <w:t>Interface TUI</w:t>
+      </w:r>
+    </w:p>
+    <w:p>
+      <w:pPr>
+        <w:pStyle w:val="ListParagraph"/>
+        <w:numPr>
+          <w:ilvl w:val="0"/>
+          <w:numId w:val="6"/>
+        </w:numPr>
+      </w:pPr>
+      <w:r>
         <w:t>Create Library so that could be integrated with another applications.</w:t>
       </w:r>
     </w:p>
@@ -1845,7 +1864,15 @@
         </w:numPr>
       </w:pPr>
       <w:r>
-        <w:t>One XUnit application.</w:t>
+        <w:t xml:space="preserve">One </w:t>
+      </w:r>
+      <w:proofErr w:type="spellStart"/>
+      <w:r>
+        <w:t>XUnit</w:t>
+      </w:r>
+      <w:proofErr w:type="spellEnd"/>
+      <w:r>
+        <w:t xml:space="preserve"> application.</w:t>
       </w:r>
     </w:p>
     <w:p/>
@@ -1864,7 +1891,7 @@
 </file>
 
 <file path=word/numbering.xml><?xml version="1.0" encoding="utf-8"?>
-<w:numbering xmlns:wpc="http://schemas.microsoft.com/office/word/2010/wordprocessingCanvas" xmlns:cx="http://schemas.microsoft.com/office/drawing/2014/chartex" xmlns:cx1="http://schemas.microsoft.com/office/drawing/2015/9/8/chartex" xmlns:cx2="http://schemas.microsoft.com/office/drawing/2015/10/21/chartex" xmlns:cx3="http://schemas.microsoft.com/office/drawing/2016/5/9/chartex" xmlns:cx4="http://schemas.microsoft.com/office/drawing/2016/5/10/chartex" xmlns:cx5="http://schemas.microsoft.com/office/drawing/2016/5/11/chartex" xmlns:cx6="http://schemas.microsoft.com/office/drawing/2016/5/12/chartex" xmlns:cx7="http://schemas.microsoft.com/office/drawing/2016/5/13/chartex" xmlns:cx8="http://schemas.microsoft.com/office/drawing/2016/5/14/chartex" xmlns:mc="http://schemas.openxmlformats.org/markup-compatibility/2006" xmlns:aink="http://schemas.microsoft.com/office/drawing/2016/ink" xmlns:am3d="http://schemas.microsoft.com/office/drawing/2017/model3d" xmlns:o="urn:schemas-microsoft-com:office:office" xmlns:oel="http://schemas.microsoft.com/office/2019/extlst" xmlns:r="http://schemas.openxmlformats.org/officeDocument/2006/relationships" xmlns:m="http://schemas.openxmlformats.org/officeDocument/2006/math" xmlns:v="urn:schemas-microsoft-com:vml" xmlns:wp14="http://schemas.microsoft.com/office/word/2010/wordprocessingDrawing" xmlns:wp="http://schemas.openxmlformats.org/drawingml/2006/wordprocessingDrawing" xmlns:w10="urn:schemas-microsoft-com:office:word" xmlns:w="http://schemas.openxmlformats.org/wordprocessingml/2006/main" xmlns:w14="http://schemas.microsoft.com/office/word/2010/wordml" xmlns:w15="http://schemas.microsoft.com/office/word/2012/wordml" xmlns:w16cex="http://schemas.microsoft.com/office/word/2018/wordml/cex" xmlns:w16cid="http://schemas.microsoft.com/office/word/2016/wordml/cid" xmlns:w16="http://schemas.microsoft.com/office/word/2018/wordml" xmlns:w16sdtdh="http://schemas.microsoft.com/office/word/2020/wordml/sdtdatahash" xmlns:w16se="http://schemas.microsoft.com/office/word/2015/wordml/symex" xmlns:wpg="http://schemas.microsoft.com/office/word/2010/wordprocessingGroup" xmlns:wpi="http://schemas.microsoft.com/office/word/2010/wordprocessingInk" xmlns:wne="http://schemas.microsoft.com/office/word/2006/wordml" xmlns:wps="http://schemas.microsoft.com/office/word/2010/wordprocessingShape" mc:Ignorable="w14 w15 w16se w16cid w16 w16cex w16sdtdh wp14">
+<w:numbering xmlns:wpc="http://schemas.microsoft.com/office/word/2010/wordprocessingCanvas" xmlns:cx="http://schemas.microsoft.com/office/drawing/2014/chartex" xmlns:cx1="http://schemas.microsoft.com/office/drawing/2015/9/8/chartex" xmlns:cx2="http://schemas.microsoft.com/office/drawing/2015/10/21/chartex" xmlns:cx3="http://schemas.microsoft.com/office/drawing/2016/5/9/chartex" xmlns:cx4="http://schemas.microsoft.com/office/drawing/2016/5/10/chartex" xmlns:cx5="http://schemas.microsoft.com/office/drawing/2016/5/11/chartex" xmlns:cx6="http://schemas.microsoft.com/office/drawing/2016/5/12/chartex" xmlns:cx7="http://schemas.microsoft.com/office/drawing/2016/5/13/chartex" xmlns:cx8="http://schemas.microsoft.com/office/drawing/2016/5/14/chartex" xmlns:mc="http://schemas.openxmlformats.org/markup-compatibility/2006" xmlns:aink="http://schemas.microsoft.com/office/drawing/2016/ink" xmlns:am3d="http://schemas.microsoft.com/office/drawing/2017/model3d" xmlns:o="urn:schemas-microsoft-com:office:office" xmlns:oel="http://schemas.microsoft.com/office/2019/extlst" xmlns:r="http://schemas.openxmlformats.org/officeDocument/2006/relationships" xmlns:m="http://schemas.openxmlformats.org/officeDocument/2006/math" xmlns:v="urn:schemas-microsoft-com:vml" xmlns:wp14="http://schemas.microsoft.com/office/word/2010/wordprocessingDrawing" xmlns:wp="http://schemas.openxmlformats.org/drawingml/2006/wordprocessingDrawing" xmlns:w10="urn:schemas-microsoft-com:office:word" xmlns:w="http://schemas.openxmlformats.org/wordprocessingml/2006/main" xmlns:w14="http://schemas.microsoft.com/office/word/2010/wordml" xmlns:w15="http://schemas.microsoft.com/office/word/2012/wordml" xmlns:w16cex="http://schemas.microsoft.com/office/word/2018/wordml/cex" xmlns:w16cid="http://schemas.microsoft.com/office/word/2016/wordml/cid" xmlns:w16="http://schemas.microsoft.com/office/word/2018/wordml" xmlns:w16du="http://schemas.microsoft.com/office/word/2023/wordml/word16du" xmlns:w16sdtdh="http://schemas.microsoft.com/office/word/2020/wordml/sdtdatahash" xmlns:w16se="http://schemas.microsoft.com/office/word/2015/wordml/symex" xmlns:wpg="http://schemas.microsoft.com/office/word/2010/wordprocessingGroup" xmlns:wpi="http://schemas.microsoft.com/office/word/2010/wordprocessingInk" xmlns:wne="http://schemas.microsoft.com/office/word/2006/wordml" xmlns:wps="http://schemas.microsoft.com/office/word/2010/wordprocessingShape" mc:Ignorable="w14 w15 w16se w16cid w16 w16cex w16sdtdh w16du wp14">
   <w:abstractNum w:abstractNumId="0" w15:restartNumberingAfterBreak="0">
     <w:nsid w:val="102C1CF6"/>
     <w:multiLevelType w:val="hybridMultilevel"/>
@@ -2612,7 +2639,7 @@
 </file>
 
 <file path=word/styles.xml><?xml version="1.0" encoding="utf-8"?>
-<w:styles xmlns:mc="http://schemas.openxmlformats.org/markup-compatibility/2006" xmlns:r="http://schemas.openxmlformats.org/officeDocument/2006/relationships" xmlns:w="http://schemas.openxmlformats.org/wordprocessingml/2006/main" xmlns:w14="http://schemas.microsoft.com/office/word/2010/wordml" xmlns:w15="http://schemas.microsoft.com/office/word/2012/wordml" xmlns:w16cex="http://schemas.microsoft.com/office/word/2018/wordml/cex" xmlns:w16cid="http://schemas.microsoft.com/office/word/2016/wordml/cid" xmlns:w16="http://schemas.microsoft.com/office/word/2018/wordml" xmlns:w16sdtdh="http://schemas.microsoft.com/office/word/2020/wordml/sdtdatahash" xmlns:w16se="http://schemas.microsoft.com/office/word/2015/wordml/symex" mc:Ignorable="w14 w15 w16se w16cid w16 w16cex w16sdtdh">
+<w:styles xmlns:mc="http://schemas.openxmlformats.org/markup-compatibility/2006" xmlns:r="http://schemas.openxmlformats.org/officeDocument/2006/relationships" xmlns:w="http://schemas.openxmlformats.org/wordprocessingml/2006/main" xmlns:w14="http://schemas.microsoft.com/office/word/2010/wordml" xmlns:w15="http://schemas.microsoft.com/office/word/2012/wordml" xmlns:w16cex="http://schemas.microsoft.com/office/word/2018/wordml/cex" xmlns:w16cid="http://schemas.microsoft.com/office/word/2016/wordml/cid" xmlns:w16="http://schemas.microsoft.com/office/word/2018/wordml" xmlns:w16du="http://schemas.microsoft.com/office/word/2023/wordml/word16du" xmlns:w16sdtdh="http://schemas.microsoft.com/office/word/2020/wordml/sdtdatahash" xmlns:w16se="http://schemas.microsoft.com/office/word/2015/wordml/symex" mc:Ignorable="w14 w15 w16se w16cid w16 w16cex w16sdtdh w16du">
   <w:docDefaults>
     <w:rPrDefault>
       <w:rPr>

</xml_diff>